<commit_message>
updating remote sensing revision qs
</commit_message>
<xml_diff>
--- a/remote_sensing/remote_sensing_revision_questions.docx
+++ b/remote_sensing/remote_sensing_revision_questions.docx
@@ -28,64 +28,8 @@
           <w:lang w:eastAsia="en-GB"/>
           <w14:ligatures w14:val="none"/>
         </w:rPr>
-        <w:t xml:space="preserve">Environmental Data </w:t>
-      </w:r>
-    </w:p>
-    <w:p>
-      <w:pPr>
-        <w:shd w:val="clear" w:color="auto" w:fill="FFFFFF"/>
-        <w:rPr>
-          <w:rFonts w:eastAsia="Times New Roman" w:cstheme="minorHAnsi"/>
-          <w:b/>
-          <w:bCs/>
-          <w:color w:val="323130"/>
-          <w:kern w:val="0"/>
-          <w:u w:val="single"/>
-          <w:lang w:eastAsia="en-GB"/>
-          <w14:ligatures w14:val="none"/>
-        </w:rPr>
-      </w:pPr>
-    </w:p>
-    <w:p>
-      <w:pPr>
-        <w:shd w:val="clear" w:color="auto" w:fill="FFFFFF"/>
-        <w:ind w:left="360"/>
-        <w:rPr>
-          <w:rFonts w:eastAsia="Times New Roman" w:cstheme="minorHAnsi"/>
-          <w:b/>
-          <w:bCs/>
-          <w:color w:val="323130"/>
-          <w:kern w:val="0"/>
-          <w:u w:val="single"/>
-          <w:lang w:eastAsia="en-GB"/>
-          <w14:ligatures w14:val="none"/>
-        </w:rPr>
-      </w:pPr>
-      <w:r>
-        <w:rPr>
-          <w:rFonts w:eastAsia="Times New Roman" w:cstheme="minorHAnsi"/>
-          <w:b/>
-          <w:bCs/>
-          <w:color w:val="323130"/>
-          <w:kern w:val="0"/>
-          <w:u w:val="single"/>
-          <w:lang w:eastAsia="en-GB"/>
-          <w14:ligatures w14:val="none"/>
-        </w:rPr>
-        <w:t>Week 1 Revision Questions</w:t>
-      </w:r>
-    </w:p>
-    <w:p>
-      <w:pPr>
-        <w:shd w:val="clear" w:color="auto" w:fill="FFFFFF"/>
-        <w:rPr>
-          <w:rFonts w:eastAsia="Times New Roman" w:cstheme="minorHAnsi"/>
-          <w:color w:val="323130"/>
-          <w:kern w:val="0"/>
-          <w:lang w:eastAsia="en-GB"/>
-          <w14:ligatures w14:val="none"/>
-        </w:rPr>
-      </w:pPr>
+        <w:t>Remote Sensing – Revision Questions</w:t>
+      </w:r>
     </w:p>
     <w:p>
       <w:pPr>
@@ -143,7 +87,29 @@
           <w:lang w:eastAsia="en-GB"/>
           <w14:ligatures w14:val="none"/>
         </w:rPr>
-        <w:t xml:space="preserve"> also called a multi-image point operation? Write down the mathematical definition of the multi-image point operation. </w:t>
+        <w:t xml:space="preserve"> also </w:t>
+      </w:r>
+      <w:proofErr w:type="gramStart"/>
+      <w:r>
+        <w:rPr>
+          <w:rFonts w:eastAsia="Times New Roman" w:cstheme="minorHAnsi"/>
+          <w:color w:val="000000"/>
+          <w:kern w:val="0"/>
+          <w:lang w:eastAsia="en-GB"/>
+          <w14:ligatures w14:val="none"/>
+        </w:rPr>
+        <w:t>called</w:t>
+      </w:r>
+      <w:proofErr w:type="gramEnd"/>
+      <w:r>
+        <w:rPr>
+          <w:rFonts w:eastAsia="Times New Roman" w:cstheme="minorHAnsi"/>
+          <w:color w:val="000000"/>
+          <w:kern w:val="0"/>
+          <w:lang w:eastAsia="en-GB"/>
+          <w14:ligatures w14:val="none"/>
+        </w:rPr>
+        <w:t xml:space="preserve"> a multi-image point operation? Write down the mathematical definition of the multi-image point operation. </w:t>
       </w:r>
     </w:p>
     <w:p>
@@ -275,17 +241,7 @@
           <w:lang w:eastAsia="en-GB"/>
           <w14:ligatures w14:val="none"/>
         </w:rPr>
-        <w:t>What is the importance of the weights in image subtraction? Suggest the most desirable pre-processing step for image differencin</w:t>
-      </w:r>
-      <w:r>
-        <w:rPr>
-          <w:rFonts w:eastAsia="Times New Roman" w:cstheme="minorHAnsi"/>
-          <w:color w:val="000000"/>
-          <w:kern w:val="0"/>
-          <w:lang w:eastAsia="en-GB"/>
-          <w14:ligatures w14:val="none"/>
-        </w:rPr>
-        <w:t>g…</w:t>
+        <w:t>What is the importance of the weights in image subtraction? Suggest the most desirable pre-processing step for image differencing…</w:t>
       </w:r>
     </w:p>
     <w:p>
@@ -713,6 +669,7 @@
           <w:rFonts w:cstheme="minorHAnsi"/>
           <w:color w:val="000000"/>
         </w:rPr>
+        <w:lastRenderedPageBreak/>
         <w:t xml:space="preserve">Describe the major steps of HSI DS and explain how the image inter-band correlation is reduced and why. </w:t>
       </w:r>
     </w:p>
@@ -885,6 +842,380 @@
           <w:color w:val="000000"/>
         </w:rPr>
         <w:t>How does SFIM achieve pan-sharpening which preserves spectral properties?</w:t>
+      </w:r>
+    </w:p>
+    <w:p>
+      <w:pPr>
+        <w:pStyle w:val="ListParagraph"/>
+        <w:rPr>
+          <w:rFonts w:cstheme="minorHAnsi"/>
+          <w:color w:val="000000"/>
+          <w:kern w:val="0"/>
+        </w:rPr>
+      </w:pPr>
+    </w:p>
+    <w:p>
+      <w:pPr>
+        <w:pStyle w:val="ListParagraph"/>
+        <w:numPr>
+          <w:ilvl w:val="0"/>
+          <w:numId w:val="5"/>
+        </w:numPr>
+        <w:rPr>
+          <w:rFonts w:cstheme="minorHAnsi"/>
+        </w:rPr>
+      </w:pPr>
+      <w:r>
+        <w:rPr>
+          <w:rFonts w:cstheme="minorHAnsi"/>
+          <w:color w:val="000000"/>
+          <w:kern w:val="0"/>
+        </w:rPr>
+        <w:t>Which statement about image geometric distortion below is incorrect?</w:t>
+      </w:r>
+    </w:p>
+    <w:p>
+      <w:pPr>
+        <w:pStyle w:val="ListParagraph"/>
+        <w:numPr>
+          <w:ilvl w:val="0"/>
+          <w:numId w:val="9"/>
+        </w:numPr>
+        <w:tabs>
+          <w:tab w:val="left" w:pos="560"/>
+          <w:tab w:val="left" w:pos="1120"/>
+          <w:tab w:val="left" w:pos="1680"/>
+          <w:tab w:val="left" w:pos="2240"/>
+          <w:tab w:val="left" w:pos="2800"/>
+          <w:tab w:val="left" w:pos="3360"/>
+          <w:tab w:val="left" w:pos="3920"/>
+          <w:tab w:val="left" w:pos="4480"/>
+          <w:tab w:val="left" w:pos="5040"/>
+          <w:tab w:val="left" w:pos="5600"/>
+          <w:tab w:val="left" w:pos="6160"/>
+          <w:tab w:val="left" w:pos="6720"/>
+        </w:tabs>
+        <w:autoSpaceDE w:val="0"/>
+        <w:autoSpaceDN w:val="0"/>
+        <w:adjustRightInd w:val="0"/>
+        <w:rPr>
+          <w:rFonts w:cstheme="minorHAnsi"/>
+          <w:color w:val="000000"/>
+          <w:kern w:val="0"/>
+        </w:rPr>
+      </w:pPr>
+      <w:r>
+        <w:rPr>
+          <w:rFonts w:cstheme="minorHAnsi"/>
+          <w:color w:val="000000"/>
+          <w:kern w:val="0"/>
+        </w:rPr>
+        <w:t>Geometric distortion caused by earth curvature is unavoidable to all satellite images.</w:t>
+      </w:r>
+    </w:p>
+    <w:p>
+      <w:pPr>
+        <w:pStyle w:val="ListParagraph"/>
+        <w:numPr>
+          <w:ilvl w:val="0"/>
+          <w:numId w:val="9"/>
+        </w:numPr>
+        <w:tabs>
+          <w:tab w:val="left" w:pos="560"/>
+          <w:tab w:val="left" w:pos="1120"/>
+          <w:tab w:val="left" w:pos="1680"/>
+          <w:tab w:val="left" w:pos="2240"/>
+          <w:tab w:val="left" w:pos="2800"/>
+          <w:tab w:val="left" w:pos="3360"/>
+          <w:tab w:val="left" w:pos="3920"/>
+          <w:tab w:val="left" w:pos="4480"/>
+          <w:tab w:val="left" w:pos="5040"/>
+          <w:tab w:val="left" w:pos="5600"/>
+          <w:tab w:val="left" w:pos="6160"/>
+          <w:tab w:val="left" w:pos="6720"/>
+        </w:tabs>
+        <w:autoSpaceDE w:val="0"/>
+        <w:autoSpaceDN w:val="0"/>
+        <w:adjustRightInd w:val="0"/>
+        <w:rPr>
+          <w:rFonts w:cstheme="minorHAnsi"/>
+          <w:color w:val="000000"/>
+          <w:kern w:val="0"/>
+        </w:rPr>
+      </w:pPr>
+      <w:r>
+        <w:rPr>
+          <w:rFonts w:cstheme="minorHAnsi"/>
+          <w:color w:val="000000"/>
+          <w:kern w:val="0"/>
+        </w:rPr>
+        <w:t xml:space="preserve">Airborne remote sensing is not subject to the geometric distortion resulted from </w:t>
+      </w:r>
+      <w:proofErr w:type="gramStart"/>
+      <w:r>
+        <w:rPr>
+          <w:rFonts w:cstheme="minorHAnsi"/>
+          <w:color w:val="000000"/>
+          <w:kern w:val="0"/>
+        </w:rPr>
+        <w:t>earth</w:t>
+      </w:r>
+      <w:proofErr w:type="gramEnd"/>
+    </w:p>
+    <w:p>
+      <w:pPr>
+        <w:pStyle w:val="ListParagraph"/>
+        <w:numPr>
+          <w:ilvl w:val="0"/>
+          <w:numId w:val="9"/>
+        </w:numPr>
+        <w:tabs>
+          <w:tab w:val="left" w:pos="560"/>
+          <w:tab w:val="left" w:pos="1120"/>
+          <w:tab w:val="left" w:pos="1680"/>
+          <w:tab w:val="left" w:pos="2240"/>
+          <w:tab w:val="left" w:pos="2800"/>
+          <w:tab w:val="left" w:pos="3360"/>
+          <w:tab w:val="left" w:pos="3920"/>
+          <w:tab w:val="left" w:pos="4480"/>
+          <w:tab w:val="left" w:pos="5040"/>
+          <w:tab w:val="left" w:pos="5600"/>
+          <w:tab w:val="left" w:pos="6160"/>
+          <w:tab w:val="left" w:pos="6720"/>
+        </w:tabs>
+        <w:autoSpaceDE w:val="0"/>
+        <w:autoSpaceDN w:val="0"/>
+        <w:adjustRightInd w:val="0"/>
+        <w:rPr>
+          <w:rFonts w:cstheme="minorHAnsi"/>
+          <w:color w:val="000000"/>
+          <w:kern w:val="0"/>
+        </w:rPr>
+      </w:pPr>
+      <w:r>
+        <w:rPr>
+          <w:rFonts w:cstheme="minorHAnsi"/>
+          <w:color w:val="000000"/>
+          <w:kern w:val="0"/>
+        </w:rPr>
+        <w:t>rotation.</w:t>
+      </w:r>
+    </w:p>
+    <w:p>
+      <w:pPr>
+        <w:pStyle w:val="ListParagraph"/>
+        <w:numPr>
+          <w:ilvl w:val="0"/>
+          <w:numId w:val="9"/>
+        </w:numPr>
+        <w:tabs>
+          <w:tab w:val="left" w:pos="560"/>
+          <w:tab w:val="left" w:pos="1120"/>
+          <w:tab w:val="left" w:pos="1680"/>
+          <w:tab w:val="left" w:pos="2240"/>
+          <w:tab w:val="left" w:pos="2800"/>
+          <w:tab w:val="left" w:pos="3360"/>
+          <w:tab w:val="left" w:pos="3920"/>
+          <w:tab w:val="left" w:pos="4480"/>
+          <w:tab w:val="left" w:pos="5040"/>
+          <w:tab w:val="left" w:pos="5600"/>
+          <w:tab w:val="left" w:pos="6160"/>
+          <w:tab w:val="left" w:pos="6720"/>
+        </w:tabs>
+        <w:autoSpaceDE w:val="0"/>
+        <w:autoSpaceDN w:val="0"/>
+        <w:adjustRightInd w:val="0"/>
+        <w:rPr>
+          <w:rFonts w:cstheme="minorHAnsi"/>
+          <w:color w:val="000000"/>
+          <w:kern w:val="0"/>
+        </w:rPr>
+      </w:pPr>
+      <w:r>
+        <w:rPr>
+          <w:rFonts w:cstheme="minorHAnsi"/>
+          <w:color w:val="000000"/>
+          <w:kern w:val="0"/>
+        </w:rPr>
+        <w:t>Push-broom scanning introduces less geometric distortion than across-track scanning.</w:t>
+      </w:r>
+    </w:p>
+    <w:p>
+      <w:pPr>
+        <w:pStyle w:val="ListParagraph"/>
+        <w:numPr>
+          <w:ilvl w:val="0"/>
+          <w:numId w:val="9"/>
+        </w:numPr>
+        <w:tabs>
+          <w:tab w:val="left" w:pos="560"/>
+          <w:tab w:val="left" w:pos="1120"/>
+          <w:tab w:val="left" w:pos="1680"/>
+          <w:tab w:val="left" w:pos="2240"/>
+          <w:tab w:val="left" w:pos="2800"/>
+          <w:tab w:val="left" w:pos="3360"/>
+          <w:tab w:val="left" w:pos="3920"/>
+          <w:tab w:val="left" w:pos="4480"/>
+          <w:tab w:val="left" w:pos="5040"/>
+          <w:tab w:val="left" w:pos="5600"/>
+          <w:tab w:val="left" w:pos="6160"/>
+          <w:tab w:val="left" w:pos="6720"/>
+        </w:tabs>
+        <w:autoSpaceDE w:val="0"/>
+        <w:autoSpaceDN w:val="0"/>
+        <w:adjustRightInd w:val="0"/>
+        <w:rPr>
+          <w:rFonts w:cstheme="minorHAnsi"/>
+          <w:color w:val="000000"/>
+          <w:kern w:val="0"/>
+        </w:rPr>
+      </w:pPr>
+      <w:r>
+        <w:rPr>
+          <w:rFonts w:cstheme="minorHAnsi"/>
+          <w:color w:val="000000"/>
+          <w:kern w:val="0"/>
+        </w:rPr>
+        <w:t xml:space="preserve">For </w:t>
+      </w:r>
+      <w:proofErr w:type="spellStart"/>
+      <w:r>
+        <w:rPr>
+          <w:rFonts w:cstheme="minorHAnsi"/>
+          <w:color w:val="000000"/>
+          <w:kern w:val="0"/>
+        </w:rPr>
+        <w:t>across</w:t>
+      </w:r>
+      <w:proofErr w:type="spellEnd"/>
+      <w:r>
+        <w:rPr>
+          <w:rFonts w:cstheme="minorHAnsi"/>
+          <w:color w:val="000000"/>
+          <w:kern w:val="0"/>
+        </w:rPr>
+        <w:t>-track scanners, one-way scanning introduces more geometric distortion than</w:t>
+      </w:r>
+      <w:r>
+        <w:rPr>
+          <w:rFonts w:cstheme="minorHAnsi"/>
+          <w:color w:val="000000"/>
+          <w:kern w:val="0"/>
+        </w:rPr>
+        <w:t xml:space="preserve"> </w:t>
+      </w:r>
+      <w:r>
+        <w:rPr>
+          <w:rFonts w:cstheme="minorHAnsi"/>
+          <w:color w:val="000000"/>
+          <w:kern w:val="0"/>
+        </w:rPr>
+        <w:t>two-way scanning.</w:t>
+      </w:r>
+    </w:p>
+    <w:p>
+      <w:pPr>
+        <w:tabs>
+          <w:tab w:val="left" w:pos="560"/>
+          <w:tab w:val="left" w:pos="1120"/>
+          <w:tab w:val="left" w:pos="1680"/>
+          <w:tab w:val="left" w:pos="2240"/>
+          <w:tab w:val="left" w:pos="2800"/>
+          <w:tab w:val="left" w:pos="3360"/>
+          <w:tab w:val="left" w:pos="3920"/>
+          <w:tab w:val="left" w:pos="4480"/>
+          <w:tab w:val="left" w:pos="5040"/>
+          <w:tab w:val="left" w:pos="5600"/>
+          <w:tab w:val="left" w:pos="6160"/>
+          <w:tab w:val="left" w:pos="6720"/>
+        </w:tabs>
+        <w:autoSpaceDE w:val="0"/>
+        <w:autoSpaceDN w:val="0"/>
+        <w:adjustRightInd w:val="0"/>
+        <w:rPr>
+          <w:rFonts w:cstheme="minorHAnsi"/>
+          <w:color w:val="000000"/>
+          <w:kern w:val="0"/>
+        </w:rPr>
+      </w:pPr>
+    </w:p>
+    <w:p>
+      <w:pPr>
+        <w:pStyle w:val="ListParagraph"/>
+        <w:numPr>
+          <w:ilvl w:val="0"/>
+          <w:numId w:val="5"/>
+        </w:numPr>
+        <w:tabs>
+          <w:tab w:val="left" w:pos="560"/>
+          <w:tab w:val="left" w:pos="1120"/>
+          <w:tab w:val="left" w:pos="1680"/>
+          <w:tab w:val="left" w:pos="2240"/>
+          <w:tab w:val="left" w:pos="2800"/>
+          <w:tab w:val="left" w:pos="3360"/>
+          <w:tab w:val="left" w:pos="3920"/>
+          <w:tab w:val="left" w:pos="4480"/>
+          <w:tab w:val="left" w:pos="5040"/>
+          <w:tab w:val="left" w:pos="5600"/>
+          <w:tab w:val="left" w:pos="6160"/>
+          <w:tab w:val="left" w:pos="6720"/>
+        </w:tabs>
+        <w:autoSpaceDE w:val="0"/>
+        <w:autoSpaceDN w:val="0"/>
+        <w:adjustRightInd w:val="0"/>
+        <w:rPr>
+          <w:rFonts w:cstheme="minorHAnsi"/>
+          <w:color w:val="000000"/>
+          <w:kern w:val="0"/>
+        </w:rPr>
+      </w:pPr>
+      <w:r>
+        <w:rPr>
+          <w:rFonts w:cstheme="minorHAnsi"/>
+          <w:color w:val="000000"/>
+          <w:kern w:val="0"/>
+        </w:rPr>
+        <w:t>In conducting a time-series analysis/assessment of land cover and environmental condition,</w:t>
+      </w:r>
+      <w:r>
+        <w:rPr>
+          <w:rFonts w:cstheme="minorHAnsi"/>
+          <w:color w:val="000000"/>
+          <w:kern w:val="0"/>
+        </w:rPr>
+        <w:t xml:space="preserve"> </w:t>
+      </w:r>
+      <w:r>
+        <w:rPr>
+          <w:rFonts w:cstheme="minorHAnsi"/>
+          <w:color w:val="000000"/>
+          <w:kern w:val="0"/>
+        </w:rPr>
+        <w:t>using multispectral imagery. Write a list of the top 5 causes of erroneous and/or unexpected</w:t>
+      </w:r>
+      <w:r>
+        <w:rPr>
+          <w:rFonts w:cstheme="minorHAnsi"/>
+          <w:color w:val="000000"/>
+          <w:kern w:val="0"/>
+        </w:rPr>
+        <w:t xml:space="preserve"> </w:t>
+      </w:r>
+      <w:r>
+        <w:rPr>
+          <w:rFonts w:cstheme="minorHAnsi"/>
+          <w:color w:val="000000"/>
+          <w:kern w:val="0"/>
+        </w:rPr>
+        <w:t>results</w:t>
+      </w:r>
+      <w:r>
+        <w:rPr>
+          <w:rFonts w:cstheme="minorHAnsi"/>
+          <w:color w:val="000000"/>
+          <w:kern w:val="0"/>
+        </w:rPr>
+        <w:t>.</w:t>
       </w:r>
     </w:p>
     <w:sectPr>
@@ -900,6 +1231,95 @@
 <file path=word/numbering.xml><?xml version="1.0" encoding="utf-8"?>
 <w:numbering xmlns:wpc="http://schemas.microsoft.com/office/word/2010/wordprocessingCanvas" xmlns:cx="http://schemas.microsoft.com/office/drawing/2014/chartex" xmlns:cx1="http://schemas.microsoft.com/office/drawing/2015/9/8/chartex" xmlns:cx2="http://schemas.microsoft.com/office/drawing/2015/10/21/chartex" xmlns:cx3="http://schemas.microsoft.com/office/drawing/2016/5/9/chartex" xmlns:cx4="http://schemas.microsoft.com/office/drawing/2016/5/10/chartex" xmlns:cx5="http://schemas.microsoft.com/office/drawing/2016/5/11/chartex" xmlns:cx6="http://schemas.microsoft.com/office/drawing/2016/5/12/chartex" xmlns:cx7="http://schemas.microsoft.com/office/drawing/2016/5/13/chartex" xmlns:cx8="http://schemas.microsoft.com/office/drawing/2016/5/14/chartex" xmlns:mc="http://schemas.openxmlformats.org/markup-compatibility/2006" xmlns:aink="http://schemas.microsoft.com/office/drawing/2016/ink" xmlns:am3d="http://schemas.microsoft.com/office/drawing/2017/model3d" xmlns:o="urn:schemas-microsoft-com:office:office" xmlns:oel="http://schemas.microsoft.com/office/2019/extlst" xmlns:r="http://schemas.openxmlformats.org/officeDocument/2006/relationships" xmlns:m="http://schemas.openxmlformats.org/officeDocument/2006/math" xmlns:v="urn:schemas-microsoft-com:vml" xmlns:wp14="http://schemas.microsoft.com/office/word/2010/wordprocessingDrawing" xmlns:wp="http://schemas.openxmlformats.org/drawingml/2006/wordprocessingDrawing" xmlns:w10="urn:schemas-microsoft-com:office:word" xmlns:w="http://schemas.openxmlformats.org/wordprocessingml/2006/main" xmlns:w14="http://schemas.microsoft.com/office/word/2010/wordml" xmlns:w15="http://schemas.microsoft.com/office/word/2012/wordml" xmlns:w16cex="http://schemas.microsoft.com/office/word/2018/wordml/cex" xmlns:w16cid="http://schemas.microsoft.com/office/word/2016/wordml/cid" xmlns:w16="http://schemas.microsoft.com/office/word/2018/wordml" xmlns:w16sdtdh="http://schemas.microsoft.com/office/word/2020/wordml/sdtdatahash" xmlns:w16se="http://schemas.microsoft.com/office/word/2015/wordml/symex" xmlns:wpg="http://schemas.microsoft.com/office/word/2010/wordprocessingGroup" xmlns:wpi="http://schemas.microsoft.com/office/word/2010/wordprocessingInk" xmlns:wne="http://schemas.microsoft.com/office/word/2006/wordml" xmlns:wps="http://schemas.microsoft.com/office/word/2010/wordprocessingShape" mc:Ignorable="w14 w15 w16se w16cid w16 w16cex w16sdtdh wp14">
   <w:abstractNum w:abstractNumId="0" w15:restartNumberingAfterBreak="0">
+    <w:nsid w:val="2050520D"/>
+    <w:multiLevelType w:val="hybridMultilevel"/>
+    <w:tmpl w:val="61546D10"/>
+    <w:lvl w:ilvl="0" w:tplc="4C9A1900">
+      <w:start w:val="1"/>
+      <w:numFmt w:val="lowerLetter"/>
+      <w:lvlText w:val="(%1)"/>
+      <w:lvlJc w:val="left"/>
+      <w:pPr>
+        <w:ind w:left="720" w:hanging="360"/>
+      </w:pPr>
+      <w:rPr>
+        <w:rFonts w:hint="default"/>
+      </w:rPr>
+    </w:lvl>
+    <w:lvl w:ilvl="1" w:tplc="08090019" w:tentative="1">
+      <w:start w:val="1"/>
+      <w:numFmt w:val="lowerLetter"/>
+      <w:lvlText w:val="%2."/>
+      <w:lvlJc w:val="left"/>
+      <w:pPr>
+        <w:ind w:left="1440" w:hanging="360"/>
+      </w:pPr>
+    </w:lvl>
+    <w:lvl w:ilvl="2" w:tplc="0809001B" w:tentative="1">
+      <w:start w:val="1"/>
+      <w:numFmt w:val="lowerRoman"/>
+      <w:lvlText w:val="%3."/>
+      <w:lvlJc w:val="right"/>
+      <w:pPr>
+        <w:ind w:left="2160" w:hanging="180"/>
+      </w:pPr>
+    </w:lvl>
+    <w:lvl w:ilvl="3" w:tplc="0809000F" w:tentative="1">
+      <w:start w:val="1"/>
+      <w:numFmt w:val="decimal"/>
+      <w:lvlText w:val="%4."/>
+      <w:lvlJc w:val="left"/>
+      <w:pPr>
+        <w:ind w:left="2880" w:hanging="360"/>
+      </w:pPr>
+    </w:lvl>
+    <w:lvl w:ilvl="4" w:tplc="08090019" w:tentative="1">
+      <w:start w:val="1"/>
+      <w:numFmt w:val="lowerLetter"/>
+      <w:lvlText w:val="%5."/>
+      <w:lvlJc w:val="left"/>
+      <w:pPr>
+        <w:ind w:left="3600" w:hanging="360"/>
+      </w:pPr>
+    </w:lvl>
+    <w:lvl w:ilvl="5" w:tplc="0809001B" w:tentative="1">
+      <w:start w:val="1"/>
+      <w:numFmt w:val="lowerRoman"/>
+      <w:lvlText w:val="%6."/>
+      <w:lvlJc w:val="right"/>
+      <w:pPr>
+        <w:ind w:left="4320" w:hanging="180"/>
+      </w:pPr>
+    </w:lvl>
+    <w:lvl w:ilvl="6" w:tplc="0809000F" w:tentative="1">
+      <w:start w:val="1"/>
+      <w:numFmt w:val="decimal"/>
+      <w:lvlText w:val="%7."/>
+      <w:lvlJc w:val="left"/>
+      <w:pPr>
+        <w:ind w:left="5040" w:hanging="360"/>
+      </w:pPr>
+    </w:lvl>
+    <w:lvl w:ilvl="7" w:tplc="08090019" w:tentative="1">
+      <w:start w:val="1"/>
+      <w:numFmt w:val="lowerLetter"/>
+      <w:lvlText w:val="%8."/>
+      <w:lvlJc w:val="left"/>
+      <w:pPr>
+        <w:ind w:left="5760" w:hanging="360"/>
+      </w:pPr>
+    </w:lvl>
+    <w:lvl w:ilvl="8" w:tplc="0809001B" w:tentative="1">
+      <w:start w:val="1"/>
+      <w:numFmt w:val="lowerRoman"/>
+      <w:lvlText w:val="%9."/>
+      <w:lvlJc w:val="right"/>
+      <w:pPr>
+        <w:ind w:left="6480" w:hanging="180"/>
+      </w:pPr>
+    </w:lvl>
+  </w:abstractNum>
+  <w:abstractNum w:abstractNumId="1" w15:restartNumberingAfterBreak="0">
     <w:nsid w:val="39BB087A"/>
     <w:multiLevelType w:val="hybridMultilevel"/>
     <w:tmpl w:val="28D4D394"/>
@@ -988,7 +1408,7 @@
       </w:pPr>
     </w:lvl>
   </w:abstractNum>
-  <w:abstractNum w:abstractNumId="1" w15:restartNumberingAfterBreak="0">
+  <w:abstractNum w:abstractNumId="2" w15:restartNumberingAfterBreak="0">
     <w:nsid w:val="470B349C"/>
     <w:multiLevelType w:val="hybridMultilevel"/>
     <w:tmpl w:val="C2E8E252"/>
@@ -1101,7 +1521,206 @@
       </w:rPr>
     </w:lvl>
   </w:abstractNum>
-  <w:abstractNum w:abstractNumId="2" w15:restartNumberingAfterBreak="0">
+  <w:abstractNum w:abstractNumId="3" w15:restartNumberingAfterBreak="0">
+    <w:nsid w:val="50A21240"/>
+    <w:multiLevelType w:val="hybridMultilevel"/>
+    <w:tmpl w:val="F896305A"/>
+    <w:lvl w:ilvl="0" w:tplc="FFFFFFFF">
+      <w:start w:val="1"/>
+      <w:numFmt w:val="decimal"/>
+      <w:lvlText w:val="%1."/>
+      <w:lvlJc w:val="left"/>
+      <w:pPr>
+        <w:ind w:left="720" w:hanging="360"/>
+      </w:pPr>
+    </w:lvl>
+    <w:lvl w:ilvl="1" w:tplc="FFFFFFFF" w:tentative="1">
+      <w:start w:val="1"/>
+      <w:numFmt w:val="lowerLetter"/>
+      <w:lvlText w:val="%2."/>
+      <w:lvlJc w:val="left"/>
+      <w:pPr>
+        <w:ind w:left="1440" w:hanging="360"/>
+      </w:pPr>
+    </w:lvl>
+    <w:lvl w:ilvl="2" w:tplc="FFFFFFFF" w:tentative="1">
+      <w:start w:val="1"/>
+      <w:numFmt w:val="lowerRoman"/>
+      <w:lvlText w:val="%3."/>
+      <w:lvlJc w:val="right"/>
+      <w:pPr>
+        <w:ind w:left="2160" w:hanging="180"/>
+      </w:pPr>
+    </w:lvl>
+    <w:lvl w:ilvl="3" w:tplc="FFFFFFFF" w:tentative="1">
+      <w:start w:val="1"/>
+      <w:numFmt w:val="decimal"/>
+      <w:lvlText w:val="%4."/>
+      <w:lvlJc w:val="left"/>
+      <w:pPr>
+        <w:ind w:left="2880" w:hanging="360"/>
+      </w:pPr>
+    </w:lvl>
+    <w:lvl w:ilvl="4" w:tplc="FFFFFFFF" w:tentative="1">
+      <w:start w:val="1"/>
+      <w:numFmt w:val="lowerLetter"/>
+      <w:lvlText w:val="%5."/>
+      <w:lvlJc w:val="left"/>
+      <w:pPr>
+        <w:ind w:left="3600" w:hanging="360"/>
+      </w:pPr>
+    </w:lvl>
+    <w:lvl w:ilvl="5" w:tplc="FFFFFFFF" w:tentative="1">
+      <w:start w:val="1"/>
+      <w:numFmt w:val="lowerRoman"/>
+      <w:lvlText w:val="%6."/>
+      <w:lvlJc w:val="right"/>
+      <w:pPr>
+        <w:ind w:left="4320" w:hanging="180"/>
+      </w:pPr>
+    </w:lvl>
+    <w:lvl w:ilvl="6" w:tplc="FFFFFFFF" w:tentative="1">
+      <w:start w:val="1"/>
+      <w:numFmt w:val="decimal"/>
+      <w:lvlText w:val="%7."/>
+      <w:lvlJc w:val="left"/>
+      <w:pPr>
+        <w:ind w:left="5040" w:hanging="360"/>
+      </w:pPr>
+    </w:lvl>
+    <w:lvl w:ilvl="7" w:tplc="FFFFFFFF" w:tentative="1">
+      <w:start w:val="1"/>
+      <w:numFmt w:val="lowerLetter"/>
+      <w:lvlText w:val="%8."/>
+      <w:lvlJc w:val="left"/>
+      <w:pPr>
+        <w:ind w:left="5760" w:hanging="360"/>
+      </w:pPr>
+    </w:lvl>
+    <w:lvl w:ilvl="8" w:tplc="FFFFFFFF" w:tentative="1">
+      <w:start w:val="1"/>
+      <w:numFmt w:val="lowerRoman"/>
+      <w:lvlText w:val="%9."/>
+      <w:lvlJc w:val="right"/>
+      <w:pPr>
+        <w:ind w:left="6480" w:hanging="180"/>
+      </w:pPr>
+    </w:lvl>
+  </w:abstractNum>
+  <w:abstractNum w:abstractNumId="4" w15:restartNumberingAfterBreak="0">
+    <w:nsid w:val="5EF4734D"/>
+    <w:multiLevelType w:val="hybridMultilevel"/>
+    <w:tmpl w:val="3C804E78"/>
+    <w:lvl w:ilvl="0" w:tplc="08090001">
+      <w:start w:val="1"/>
+      <w:numFmt w:val="bullet"/>
+      <w:lvlText w:val=""/>
+      <w:lvlJc w:val="left"/>
+      <w:pPr>
+        <w:ind w:left="1080" w:hanging="360"/>
+      </w:pPr>
+      <w:rPr>
+        <w:rFonts w:ascii="Symbol" w:hAnsi="Symbol" w:hint="default"/>
+      </w:rPr>
+    </w:lvl>
+    <w:lvl w:ilvl="1" w:tplc="08090003" w:tentative="1">
+      <w:start w:val="1"/>
+      <w:numFmt w:val="bullet"/>
+      <w:lvlText w:val="o"/>
+      <w:lvlJc w:val="left"/>
+      <w:pPr>
+        <w:ind w:left="1800" w:hanging="360"/>
+      </w:pPr>
+      <w:rPr>
+        <w:rFonts w:ascii="Courier New" w:hAnsi="Courier New" w:cs="Courier New" w:hint="default"/>
+      </w:rPr>
+    </w:lvl>
+    <w:lvl w:ilvl="2" w:tplc="08090005" w:tentative="1">
+      <w:start w:val="1"/>
+      <w:numFmt w:val="bullet"/>
+      <w:lvlText w:val=""/>
+      <w:lvlJc w:val="left"/>
+      <w:pPr>
+        <w:ind w:left="2520" w:hanging="360"/>
+      </w:pPr>
+      <w:rPr>
+        <w:rFonts w:ascii="Wingdings" w:hAnsi="Wingdings" w:hint="default"/>
+      </w:rPr>
+    </w:lvl>
+    <w:lvl w:ilvl="3" w:tplc="08090001" w:tentative="1">
+      <w:start w:val="1"/>
+      <w:numFmt w:val="bullet"/>
+      <w:lvlText w:val=""/>
+      <w:lvlJc w:val="left"/>
+      <w:pPr>
+        <w:ind w:left="3240" w:hanging="360"/>
+      </w:pPr>
+      <w:rPr>
+        <w:rFonts w:ascii="Symbol" w:hAnsi="Symbol" w:hint="default"/>
+      </w:rPr>
+    </w:lvl>
+    <w:lvl w:ilvl="4" w:tplc="08090003" w:tentative="1">
+      <w:start w:val="1"/>
+      <w:numFmt w:val="bullet"/>
+      <w:lvlText w:val="o"/>
+      <w:lvlJc w:val="left"/>
+      <w:pPr>
+        <w:ind w:left="3960" w:hanging="360"/>
+      </w:pPr>
+      <w:rPr>
+        <w:rFonts w:ascii="Courier New" w:hAnsi="Courier New" w:cs="Courier New" w:hint="default"/>
+      </w:rPr>
+    </w:lvl>
+    <w:lvl w:ilvl="5" w:tplc="08090005" w:tentative="1">
+      <w:start w:val="1"/>
+      <w:numFmt w:val="bullet"/>
+      <w:lvlText w:val=""/>
+      <w:lvlJc w:val="left"/>
+      <w:pPr>
+        <w:ind w:left="4680" w:hanging="360"/>
+      </w:pPr>
+      <w:rPr>
+        <w:rFonts w:ascii="Wingdings" w:hAnsi="Wingdings" w:hint="default"/>
+      </w:rPr>
+    </w:lvl>
+    <w:lvl w:ilvl="6" w:tplc="08090001" w:tentative="1">
+      <w:start w:val="1"/>
+      <w:numFmt w:val="bullet"/>
+      <w:lvlText w:val=""/>
+      <w:lvlJc w:val="left"/>
+      <w:pPr>
+        <w:ind w:left="5400" w:hanging="360"/>
+      </w:pPr>
+      <w:rPr>
+        <w:rFonts w:ascii="Symbol" w:hAnsi="Symbol" w:hint="default"/>
+      </w:rPr>
+    </w:lvl>
+    <w:lvl w:ilvl="7" w:tplc="08090003" w:tentative="1">
+      <w:start w:val="1"/>
+      <w:numFmt w:val="bullet"/>
+      <w:lvlText w:val="o"/>
+      <w:lvlJc w:val="left"/>
+      <w:pPr>
+        <w:ind w:left="6120" w:hanging="360"/>
+      </w:pPr>
+      <w:rPr>
+        <w:rFonts w:ascii="Courier New" w:hAnsi="Courier New" w:cs="Courier New" w:hint="default"/>
+      </w:rPr>
+    </w:lvl>
+    <w:lvl w:ilvl="8" w:tplc="08090005" w:tentative="1">
+      <w:start w:val="1"/>
+      <w:numFmt w:val="bullet"/>
+      <w:lvlText w:val=""/>
+      <w:lvlJc w:val="left"/>
+      <w:pPr>
+        <w:ind w:left="6840" w:hanging="360"/>
+      </w:pPr>
+      <w:rPr>
+        <w:rFonts w:ascii="Wingdings" w:hAnsi="Wingdings" w:hint="default"/>
+      </w:rPr>
+    </w:lvl>
+  </w:abstractNum>
+  <w:abstractNum w:abstractNumId="5" w15:restartNumberingAfterBreak="0">
     <w:nsid w:val="6192695C"/>
     <w:multiLevelType w:val="hybridMultilevel"/>
     <w:tmpl w:val="7284CEC2"/>
@@ -1214,7 +1833,7 @@
       </w:rPr>
     </w:lvl>
   </w:abstractNum>
-  <w:abstractNum w:abstractNumId="3" w15:restartNumberingAfterBreak="0">
+  <w:abstractNum w:abstractNumId="6" w15:restartNumberingAfterBreak="0">
     <w:nsid w:val="64393A5D"/>
     <w:multiLevelType w:val="hybridMultilevel"/>
     <w:tmpl w:val="AD447B78"/>
@@ -1300,7 +1919,7 @@
       </w:pPr>
     </w:lvl>
   </w:abstractNum>
-  <w:abstractNum w:abstractNumId="4" w15:restartNumberingAfterBreak="0">
+  <w:abstractNum w:abstractNumId="7" w15:restartNumberingAfterBreak="0">
     <w:nsid w:val="69A52C95"/>
     <w:multiLevelType w:val="hybridMultilevel"/>
     <w:tmpl w:val="F896305A"/>
@@ -1386,20 +2005,234 @@
       </w:pPr>
     </w:lvl>
   </w:abstractNum>
+  <w:abstractNum w:abstractNumId="8" w15:restartNumberingAfterBreak="0">
+    <w:nsid w:val="741057B2"/>
+    <w:multiLevelType w:val="hybridMultilevel"/>
+    <w:tmpl w:val="F896305A"/>
+    <w:lvl w:ilvl="0" w:tplc="FFFFFFFF">
+      <w:start w:val="1"/>
+      <w:numFmt w:val="decimal"/>
+      <w:lvlText w:val="%1."/>
+      <w:lvlJc w:val="left"/>
+      <w:pPr>
+        <w:ind w:left="720" w:hanging="360"/>
+      </w:pPr>
+    </w:lvl>
+    <w:lvl w:ilvl="1" w:tplc="FFFFFFFF" w:tentative="1">
+      <w:start w:val="1"/>
+      <w:numFmt w:val="lowerLetter"/>
+      <w:lvlText w:val="%2."/>
+      <w:lvlJc w:val="left"/>
+      <w:pPr>
+        <w:ind w:left="1440" w:hanging="360"/>
+      </w:pPr>
+    </w:lvl>
+    <w:lvl w:ilvl="2" w:tplc="FFFFFFFF" w:tentative="1">
+      <w:start w:val="1"/>
+      <w:numFmt w:val="lowerRoman"/>
+      <w:lvlText w:val="%3."/>
+      <w:lvlJc w:val="right"/>
+      <w:pPr>
+        <w:ind w:left="2160" w:hanging="180"/>
+      </w:pPr>
+    </w:lvl>
+    <w:lvl w:ilvl="3" w:tplc="FFFFFFFF" w:tentative="1">
+      <w:start w:val="1"/>
+      <w:numFmt w:val="decimal"/>
+      <w:lvlText w:val="%4."/>
+      <w:lvlJc w:val="left"/>
+      <w:pPr>
+        <w:ind w:left="2880" w:hanging="360"/>
+      </w:pPr>
+    </w:lvl>
+    <w:lvl w:ilvl="4" w:tplc="FFFFFFFF" w:tentative="1">
+      <w:start w:val="1"/>
+      <w:numFmt w:val="lowerLetter"/>
+      <w:lvlText w:val="%5."/>
+      <w:lvlJc w:val="left"/>
+      <w:pPr>
+        <w:ind w:left="3600" w:hanging="360"/>
+      </w:pPr>
+    </w:lvl>
+    <w:lvl w:ilvl="5" w:tplc="FFFFFFFF" w:tentative="1">
+      <w:start w:val="1"/>
+      <w:numFmt w:val="lowerRoman"/>
+      <w:lvlText w:val="%6."/>
+      <w:lvlJc w:val="right"/>
+      <w:pPr>
+        <w:ind w:left="4320" w:hanging="180"/>
+      </w:pPr>
+    </w:lvl>
+    <w:lvl w:ilvl="6" w:tplc="FFFFFFFF" w:tentative="1">
+      <w:start w:val="1"/>
+      <w:numFmt w:val="decimal"/>
+      <w:lvlText w:val="%7."/>
+      <w:lvlJc w:val="left"/>
+      <w:pPr>
+        <w:ind w:left="5040" w:hanging="360"/>
+      </w:pPr>
+    </w:lvl>
+    <w:lvl w:ilvl="7" w:tplc="FFFFFFFF" w:tentative="1">
+      <w:start w:val="1"/>
+      <w:numFmt w:val="lowerLetter"/>
+      <w:lvlText w:val="%8."/>
+      <w:lvlJc w:val="left"/>
+      <w:pPr>
+        <w:ind w:left="5760" w:hanging="360"/>
+      </w:pPr>
+    </w:lvl>
+    <w:lvl w:ilvl="8" w:tplc="FFFFFFFF" w:tentative="1">
+      <w:start w:val="1"/>
+      <w:numFmt w:val="lowerRoman"/>
+      <w:lvlText w:val="%9."/>
+      <w:lvlJc w:val="right"/>
+      <w:pPr>
+        <w:ind w:left="6480" w:hanging="180"/>
+      </w:pPr>
+    </w:lvl>
+  </w:abstractNum>
+  <w:abstractNum w:abstractNumId="9" w15:restartNumberingAfterBreak="0">
+    <w:nsid w:val="75D81F14"/>
+    <w:multiLevelType w:val="hybridMultilevel"/>
+    <w:tmpl w:val="1BBA017E"/>
+    <w:lvl w:ilvl="0" w:tplc="08090015">
+      <w:start w:val="1"/>
+      <w:numFmt w:val="upperLetter"/>
+      <w:lvlText w:val="%1."/>
+      <w:lvlJc w:val="left"/>
+      <w:pPr>
+        <w:ind w:left="1080" w:hanging="360"/>
+      </w:pPr>
+      <w:rPr>
+        <w:rFonts w:hint="default"/>
+      </w:rPr>
+    </w:lvl>
+    <w:lvl w:ilvl="1" w:tplc="FFFFFFFF" w:tentative="1">
+      <w:start w:val="1"/>
+      <w:numFmt w:val="bullet"/>
+      <w:lvlText w:val="o"/>
+      <w:lvlJc w:val="left"/>
+      <w:pPr>
+        <w:ind w:left="1800" w:hanging="360"/>
+      </w:pPr>
+      <w:rPr>
+        <w:rFonts w:ascii="Courier New" w:hAnsi="Courier New" w:cs="Courier New" w:hint="default"/>
+      </w:rPr>
+    </w:lvl>
+    <w:lvl w:ilvl="2" w:tplc="FFFFFFFF" w:tentative="1">
+      <w:start w:val="1"/>
+      <w:numFmt w:val="bullet"/>
+      <w:lvlText w:val=""/>
+      <w:lvlJc w:val="left"/>
+      <w:pPr>
+        <w:ind w:left="2520" w:hanging="360"/>
+      </w:pPr>
+      <w:rPr>
+        <w:rFonts w:ascii="Wingdings" w:hAnsi="Wingdings" w:hint="default"/>
+      </w:rPr>
+    </w:lvl>
+    <w:lvl w:ilvl="3" w:tplc="FFFFFFFF" w:tentative="1">
+      <w:start w:val="1"/>
+      <w:numFmt w:val="bullet"/>
+      <w:lvlText w:val=""/>
+      <w:lvlJc w:val="left"/>
+      <w:pPr>
+        <w:ind w:left="3240" w:hanging="360"/>
+      </w:pPr>
+      <w:rPr>
+        <w:rFonts w:ascii="Symbol" w:hAnsi="Symbol" w:hint="default"/>
+      </w:rPr>
+    </w:lvl>
+    <w:lvl w:ilvl="4" w:tplc="FFFFFFFF" w:tentative="1">
+      <w:start w:val="1"/>
+      <w:numFmt w:val="bullet"/>
+      <w:lvlText w:val="o"/>
+      <w:lvlJc w:val="left"/>
+      <w:pPr>
+        <w:ind w:left="3960" w:hanging="360"/>
+      </w:pPr>
+      <w:rPr>
+        <w:rFonts w:ascii="Courier New" w:hAnsi="Courier New" w:cs="Courier New" w:hint="default"/>
+      </w:rPr>
+    </w:lvl>
+    <w:lvl w:ilvl="5" w:tplc="FFFFFFFF" w:tentative="1">
+      <w:start w:val="1"/>
+      <w:numFmt w:val="bullet"/>
+      <w:lvlText w:val=""/>
+      <w:lvlJc w:val="left"/>
+      <w:pPr>
+        <w:ind w:left="4680" w:hanging="360"/>
+      </w:pPr>
+      <w:rPr>
+        <w:rFonts w:ascii="Wingdings" w:hAnsi="Wingdings" w:hint="default"/>
+      </w:rPr>
+    </w:lvl>
+    <w:lvl w:ilvl="6" w:tplc="FFFFFFFF" w:tentative="1">
+      <w:start w:val="1"/>
+      <w:numFmt w:val="bullet"/>
+      <w:lvlText w:val=""/>
+      <w:lvlJc w:val="left"/>
+      <w:pPr>
+        <w:ind w:left="5400" w:hanging="360"/>
+      </w:pPr>
+      <w:rPr>
+        <w:rFonts w:ascii="Symbol" w:hAnsi="Symbol" w:hint="default"/>
+      </w:rPr>
+    </w:lvl>
+    <w:lvl w:ilvl="7" w:tplc="FFFFFFFF" w:tentative="1">
+      <w:start w:val="1"/>
+      <w:numFmt w:val="bullet"/>
+      <w:lvlText w:val="o"/>
+      <w:lvlJc w:val="left"/>
+      <w:pPr>
+        <w:ind w:left="6120" w:hanging="360"/>
+      </w:pPr>
+      <w:rPr>
+        <w:rFonts w:ascii="Courier New" w:hAnsi="Courier New" w:cs="Courier New" w:hint="default"/>
+      </w:rPr>
+    </w:lvl>
+    <w:lvl w:ilvl="8" w:tplc="FFFFFFFF" w:tentative="1">
+      <w:start w:val="1"/>
+      <w:numFmt w:val="bullet"/>
+      <w:lvlText w:val=""/>
+      <w:lvlJc w:val="left"/>
+      <w:pPr>
+        <w:ind w:left="6840" w:hanging="360"/>
+      </w:pPr>
+      <w:rPr>
+        <w:rFonts w:ascii="Wingdings" w:hAnsi="Wingdings" w:hint="default"/>
+      </w:rPr>
+    </w:lvl>
+  </w:abstractNum>
   <w:num w:numId="1" w16cid:durableId="1814330405">
+    <w:abstractNumId w:val="5"/>
+  </w:num>
+  <w:num w:numId="2" w16cid:durableId="146171702">
     <w:abstractNumId w:val="2"/>
   </w:num>
-  <w:num w:numId="2" w16cid:durableId="146171702">
+  <w:num w:numId="3" w16cid:durableId="515313967">
+    <w:abstractNumId w:val="6"/>
+  </w:num>
+  <w:num w:numId="4" w16cid:durableId="1061362769">
     <w:abstractNumId w:val="1"/>
   </w:num>
-  <w:num w:numId="3" w16cid:durableId="515313967">
+  <w:num w:numId="5" w16cid:durableId="1717774280">
+    <w:abstractNumId w:val="7"/>
+  </w:num>
+  <w:num w:numId="6" w16cid:durableId="1242444783">
     <w:abstractNumId w:val="3"/>
   </w:num>
-  <w:num w:numId="4" w16cid:durableId="1061362769">
+  <w:num w:numId="7" w16cid:durableId="1222062061">
+    <w:abstractNumId w:val="4"/>
+  </w:num>
+  <w:num w:numId="8" w16cid:durableId="2055738076">
     <w:abstractNumId w:val="0"/>
   </w:num>
-  <w:num w:numId="5" w16cid:durableId="1717774280">
-    <w:abstractNumId w:val="4"/>
+  <w:num w:numId="9" w16cid:durableId="152764689">
+    <w:abstractNumId w:val="9"/>
+  </w:num>
+  <w:num w:numId="10" w16cid:durableId="286132349">
+    <w:abstractNumId w:val="8"/>
   </w:num>
 </w:numbering>
 </file>

</xml_diff>